<commit_message>
updated AD replicator documentation with new regex OU name replacement setting
</commit_message>
<xml_diff>
--- a/doc/SOFD Core - AD replikator.docx
+++ b/doc/SOFD Core - AD replikator.docx
@@ -231,7 +231,13 @@
         <w:rPr>
           <w:lang w:val="da-DK"/>
         </w:rPr>
-        <w:t>12</w:t>
+        <w:t>1</w:t>
+      </w:r>
+      <w:r>
+        <w:rPr>
+          <w:lang w:val="da-DK"/>
+        </w:rPr>
+        <w:t>3</w:t>
       </w:r>
       <w:r>
         <w:rPr>
@@ -271,13 +277,7 @@
         <w:rPr>
           <w:lang w:val="da-DK"/>
         </w:rPr>
-        <w:t>2</w:t>
-      </w:r>
-      <w:r>
-        <w:rPr>
-          <w:lang w:val="da-DK"/>
-        </w:rPr>
-        <w:t>0</w:t>
+        <w:t>13</w:t>
       </w:r>
       <w:r>
         <w:rPr>
@@ -289,7 +289,7 @@
         <w:rPr>
           <w:lang w:val="da-DK"/>
         </w:rPr>
-        <w:t>05</w:t>
+        <w:t>10</w:t>
       </w:r>
       <w:r>
         <w:rPr>
@@ -364,7 +364,7 @@
           <w:color w:val="525E7E"/>
           <w:sz w:val="20"/>
           <w:szCs w:val="20"/>
-          <w:lang w:eastAsia="en-US"/>
+          <w:lang w:val="en-US" w:eastAsia="en-US"/>
         </w:rPr>
         <w:id w:val="-261762810"/>
         <w:docPartObj>
@@ -1345,7 +1345,23 @@
                 <w:noProof/>
                 <w:lang w:val="da-DK"/>
               </w:rPr>
-              <w:t>ActiveDirectorySettings</w:t>
+              <w:t>Activ</w:t>
+            </w:r>
+            <w:r>
+              <w:rPr>
+                <w:rStyle w:val="Hyperlink"/>
+                <w:noProof/>
+                <w:lang w:val="da-DK"/>
+              </w:rPr>
+              <w:t>e</w:t>
+            </w:r>
+            <w:r>
+              <w:rPr>
+                <w:rStyle w:val="Hyperlink"/>
+                <w:noProof/>
+                <w:lang w:val="da-DK"/>
+              </w:rPr>
+              <w:t>DirectorySettings</w:t>
             </w:r>
             <w:r>
               <w:rPr>
@@ -3339,6 +3355,101 @@
           </w:p>
         </w:tc>
       </w:tr>
+      <w:tr>
+        <w:tc>
+          <w:tcPr>
+            <w:cnfStyle w:val="001000000000" w:firstRow="0" w:lastRow="0" w:firstColumn="1" w:lastColumn="0" w:oddVBand="0" w:evenVBand="0" w:oddHBand="0" w:evenHBand="0" w:firstRowFirstColumn="0" w:firstRowLastColumn="0" w:lastRowFirstColumn="0" w:lastRowLastColumn="0"/>
+            <w:tcW w:w="3114" w:type="dxa"/>
+          </w:tcPr>
+          <w:p>
+            <w:pPr>
+              <w:rPr>
+                <w:b w:val="0"/>
+                <w:bCs w:val="0"/>
+                <w:lang w:val="da-DK"/>
+              </w:rPr>
+            </w:pPr>
+            <w:r>
+              <w:rPr>
+                <w:b w:val="0"/>
+                <w:bCs w:val="0"/>
+                <w:lang w:val="da-DK"/>
+              </w:rPr>
+              <w:t>OUNameReplaceRegexes</w:t>
+            </w:r>
+          </w:p>
+        </w:tc>
+        <w:tc>
+          <w:tcPr>
+            <w:tcW w:w="2835" w:type="dxa"/>
+          </w:tcPr>
+          <w:p>
+            <w:pPr>
+              <w:cnfStyle w:val="000000000000" w:firstRow="0" w:lastRow="0" w:firstColumn="0" w:lastColumn="0" w:oddVBand="0" w:evenVBand="0" w:oddHBand="0" w:evenHBand="0" w:firstRowFirstColumn="0" w:firstRowLastColumn="0" w:lastRowFirstColumn="0" w:lastRowLastColumn="0"/>
+              <w:rPr>
+                <w:lang w:val="da-DK"/>
+              </w:rPr>
+            </w:pPr>
+            <w:r>
+              <w:rPr>
+                <w:lang w:val="da-DK"/>
+              </w:rPr>
+              <w:t>[”s/,//”</w:t>
+            </w:r>
+            <w:r>
+              <w:rPr>
+                <w:lang w:val="da-DK"/>
+              </w:rPr>
+              <w:t>,”s/[;:]/-/”</w:t>
+            </w:r>
+            <w:r>
+              <w:rPr>
+                <w:lang w:val="da-DK"/>
+              </w:rPr>
+              <w:t>]</w:t>
+            </w:r>
+          </w:p>
+        </w:tc>
+        <w:tc>
+          <w:tcPr>
+            <w:tcW w:w="3679" w:type="dxa"/>
+          </w:tcPr>
+          <w:p>
+            <w:pPr>
+              <w:cnfStyle w:val="000000000000" w:firstRow="0" w:lastRow="0" w:firstColumn="0" w:lastColumn="0" w:oddVBand="0" w:evenVBand="0" w:oddHBand="0" w:evenHBand="0" w:firstRowFirstColumn="0" w:firstRowLastColumn="0" w:lastRowFirstColumn="0" w:lastRowLastColumn="0"/>
+              <w:rPr>
+                <w:lang w:val="da-DK"/>
+              </w:rPr>
+            </w:pPr>
+            <w:r>
+              <w:rPr>
+                <w:lang w:val="da-DK"/>
+              </w:rPr>
+              <w:t>Liste af regulære udtræk i sed-replace-syntaks til at erstatte tegn i OU-navnet.</w:t>
+            </w:r>
+            <w:r>
+              <w:rPr>
+                <w:lang w:val="da-DK"/>
+              </w:rPr>
+              <w:br/>
+              <w:t>Eksemplet til venstre erstatter alle kommaer med en tom streng</w:t>
+            </w:r>
+            <w:r>
+              <w:rPr>
+                <w:lang w:val="da-DK"/>
+              </w:rPr>
+              <w:t xml:space="preserve"> </w:t>
+            </w:r>
+            <w:r>
+              <w:rPr>
+                <w:lang w:val="da-DK"/>
+              </w:rPr>
+              <w:lastRenderedPageBreak/>
+              <w:t>samt alle semikoloner og koloner med en bindestreg.</w:t>
+            </w:r>
+          </w:p>
+        </w:tc>
+      </w:tr>
     </w:tbl>
     <w:p>
       <w:pPr>
@@ -3411,7 +3522,6 @@
               <w:rPr>
                 <w:lang w:val="da-DK"/>
               </w:rPr>
-              <w:lastRenderedPageBreak/>
               <w:t>Indstilling</w:t>
             </w:r>
           </w:p>
@@ -4031,19 +4141,7 @@
               <w:rPr>
                 <w:lang w:val="da-DK"/>
               </w:rPr>
-              <w:t xml:space="preserve">Slå </w:t>
-            </w:r>
-            <w:r>
-              <w:rPr>
-                <w:lang w:val="da-DK"/>
-              </w:rPr>
-              <w:t>oprettelsen af denne type af grupper</w:t>
-            </w:r>
-            <w:r>
-              <w:rPr>
-                <w:lang w:val="da-DK"/>
-              </w:rPr>
-              <w:t xml:space="preserve"> til/fra</w:t>
+              <w:t>Slå oprettelsen af denne type af grupper til/fra</w:t>
             </w:r>
           </w:p>
         </w:tc>
@@ -4100,19 +4198,7 @@
               <w:rPr>
                 <w:lang w:val="da-DK"/>
               </w:rPr>
-              <w:t xml:space="preserve">Hvad skal der står i </w:t>
-            </w:r>
-            <w:r>
-              <w:rPr>
-                <w:lang w:val="da-DK"/>
-              </w:rPr>
-              <w:t>name feltet</w:t>
-            </w:r>
-            <w:r>
-              <w:rPr>
-                <w:lang w:val="da-DK"/>
-              </w:rPr>
-              <w:t xml:space="preserve"> for gruppen – man kan anvende {NAME} og {ID} som pladsholdere</w:t>
+              <w:t>Hvad skal der står i name feltet for gruppen – man kan anvende {NAME} og {ID} som pladsholdere</w:t>
             </w:r>
           </w:p>
         </w:tc>
@@ -4169,19 +4255,14 @@
               <w:rPr>
                 <w:lang w:val="da-DK"/>
               </w:rPr>
-              <w:t xml:space="preserve">Hvad skal der står i </w:t>
-            </w:r>
-            <w:r>
-              <w:rPr>
-                <w:lang w:val="da-DK"/>
-              </w:rPr>
-              <w:t>SAMAccountName feltet</w:t>
-            </w:r>
-            <w:r>
-              <w:rPr>
-                <w:lang w:val="da-DK"/>
-              </w:rPr>
-              <w:t xml:space="preserve"> for gruppen – man kan anvende {NAME} og {ID} som pladsholdere</w:t>
+              <w:t xml:space="preserve">Hvad skal der står i SAMAccountName feltet for gruppen – man kan anvende </w:t>
+            </w:r>
+            <w:r>
+              <w:rPr>
+                <w:lang w:val="da-DK"/>
+              </w:rPr>
+              <w:lastRenderedPageBreak/>
+              <w:t>{NAME} og {ID} som pladsholdere</w:t>
             </w:r>
           </w:p>
         </w:tc>
@@ -4206,6 +4287,7 @@
                 <w:bCs w:val="0"/>
                 <w:lang w:val="da-DK"/>
               </w:rPr>
+              <w:lastRenderedPageBreak/>
               <w:t>DisplayName</w:t>
             </w:r>
           </w:p>
@@ -4238,19 +4320,7 @@
               <w:rPr>
                 <w:lang w:val="da-DK"/>
               </w:rPr>
-              <w:t xml:space="preserve">Hvad skal der står i </w:t>
-            </w:r>
-            <w:r>
-              <w:rPr>
-                <w:lang w:val="da-DK"/>
-              </w:rPr>
-              <w:t>displayname feltet</w:t>
-            </w:r>
-            <w:r>
-              <w:rPr>
-                <w:lang w:val="da-DK"/>
-              </w:rPr>
-              <w:t xml:space="preserve"> for gruppen – man kan anvende {NAME} og {ID} som pladsholdere</w:t>
+              <w:t>Hvad skal der står i displayname feltet for gruppen – man kan anvende {NAME} og {ID} som pladsholdere</w:t>
             </w:r>
           </w:p>
         </w:tc>
@@ -4307,14 +4377,7 @@
               <w:rPr>
                 <w:lang w:val="da-DK"/>
               </w:rPr>
-              <w:t xml:space="preserve">Hvad skal der står i beskrivelsesfeltet for gruppen – </w:t>
-            </w:r>
-            <w:r>
-              <w:rPr>
-                <w:lang w:val="da-DK"/>
-              </w:rPr>
-              <w:lastRenderedPageBreak/>
-              <w:t>man kan anvende {NAME} og {ID} som pladsholdere</w:t>
+              <w:t>Hvad skal der står i beskrivelsesfeltet for gruppen – man kan anvende {NAME} og {ID} som pladsholdere</w:t>
             </w:r>
           </w:p>
         </w:tc>

</xml_diff>